<commit_message>
Finished lab 2, fixed group number in reports
</commit_message>
<xml_diff>
--- a/lab1/Lab 1.docx
+++ b/lab1/Lab 1.docx
@@ -352,9 +352,9 @@
                                 <w:b/>
                                 <w:bCs/>
                                 <w:szCs w:val="24"/>
-                                <w:lang w:val="ru-RU" w:bidi="ar-IQ"/>
+                                <w:lang w:bidi="ar-IQ"/>
                               </w:rPr>
-                              <w:t>2</w:t>
+                              <w:t>308</w:t>
                             </w:r>
                             <w:r>
                               <w:rPr>
@@ -365,16 +365,6 @@
                                 <w:lang w:val="ru-RU" w:bidi="ar-IQ"/>
                               </w:rPr>
                               <w:t>1</w:t>
-                            </w:r>
-                            <w:r>
-                              <w:rPr>
-                                <w:rFonts w:ascii="Sitka Text" w:hAnsi="Sitka Text" w:cs="Times New Roman"/>
-                                <w:b/>
-                                <w:bCs/>
-                                <w:szCs w:val="24"/>
-                                <w:lang w:val="ru-RU" w:bidi="ar-IQ"/>
-                              </w:rPr>
-                              <w:t>01</w:t>
                             </w:r>
                           </w:p>
                           <w:p>
@@ -555,9 +545,9 @@
                           <w:b/>
                           <w:bCs/>
                           <w:szCs w:val="24"/>
-                          <w:lang w:val="ru-RU" w:bidi="ar-IQ"/>
+                          <w:lang w:bidi="ar-IQ"/>
                         </w:rPr>
-                        <w:t>2</w:t>
+                        <w:t>308</w:t>
                       </w:r>
                       <w:r>
                         <w:rPr>
@@ -568,16 +558,6 @@
                           <w:lang w:val="ru-RU" w:bidi="ar-IQ"/>
                         </w:rPr>
                         <w:t>1</w:t>
-                      </w:r>
-                      <w:r>
-                        <w:rPr>
-                          <w:rFonts w:ascii="Sitka Text" w:hAnsi="Sitka Text" w:cs="Times New Roman"/>
-                          <w:b/>
-                          <w:bCs/>
-                          <w:szCs w:val="24"/>
-                          <w:lang w:val="ru-RU" w:bidi="ar-IQ"/>
-                        </w:rPr>
-                        <w:t>01</w:t>
                       </w:r>
                     </w:p>
                     <w:p>
@@ -2345,13 +2325,7 @@
         <w:rPr>
           <w:lang w:bidi="ar-IQ"/>
         </w:rPr>
-        <w:t>TEST</w:t>
-      </w:r>
-      <w:r>
-        <w:rPr>
-          <w:lang w:bidi="ar-IQ"/>
-        </w:rPr>
-        <w:t xml:space="preserve"> </w:t>
+        <w:t xml:space="preserve">TEST </w:t>
       </w:r>
       <w:r>
         <w:rPr>
@@ -2798,15 +2772,7 @@
           <w:bCs/>
           <w:lang w:val="ru-RU" w:bidi="ar-IQ"/>
         </w:rPr>
-        <w:t>С</w:t>
-      </w:r>
-      <w:r>
-        <w:rPr>
-          <w:b/>
-          <w:bCs/>
-          <w:lang w:val="ru-RU" w:bidi="ar-IQ"/>
-        </w:rPr>
-        <w:t>крипт из Части 1 п.4</w:t>
+        <w:t>Скрипт из Части 1 п.4</w:t>
       </w:r>
     </w:p>
     <w:p>
@@ -3795,15 +3761,7 @@
           <w:bCs/>
           <w:lang w:val="ru-RU" w:bidi="ar-IQ"/>
         </w:rPr>
-        <w:t>Скрипт из Части 1 п.</w:t>
-      </w:r>
-      <w:r>
-        <w:rPr>
-          <w:b/>
-          <w:bCs/>
-          <w:lang w:val="ru-RU" w:bidi="ar-IQ"/>
-        </w:rPr>
-        <w:t>5</w:t>
+        <w:t>Скрипт из Части 1 п.5</w:t>
       </w:r>
     </w:p>
     <w:p>
@@ -5989,15 +5947,7 @@
           <w:lang w:val="ru-RU" w:bidi="ar-IQ"/>
         </w:rPr>
         <w:lastRenderedPageBreak/>
-        <w:t xml:space="preserve">Скрипт из Части </w:t>
-      </w:r>
-      <w:r>
-        <w:rPr>
-          <w:b/>
-          <w:bCs/>
-          <w:lang w:val="ru-RU" w:bidi="ar-IQ"/>
-        </w:rPr>
-        <w:t>2</w:t>
+        <w:t>Скрипт из Части 2</w:t>
       </w:r>
     </w:p>
     <w:p>

</xml_diff>

<commit_message>
Added Takbir to the list
</commit_message>
<xml_diff>
--- a/lab1/Lab 1.docx
+++ b/lab1/Lab 1.docx
@@ -399,6 +399,23 @@
                                 <w:lang w:val="ru-RU" w:bidi="ar-IQ"/>
                               </w:rPr>
                               <w:t>Мазумдер Шоувик</w:t>
+                            </w:r>
+                          </w:p>
+                          <w:p>
+                            <w:pPr>
+                              <w:rPr>
+                                <w:b/>
+                                <w:bCs/>
+                                <w:lang w:val="ru-RU" w:bidi="ar-IQ"/>
+                              </w:rPr>
+                            </w:pPr>
+                            <w:r>
+                              <w:rPr>
+                                <w:b/>
+                                <w:bCs/>
+                                <w:lang w:val="ru-RU" w:bidi="ar-IQ"/>
+                              </w:rPr>
+                              <w:t>Миах Такбир</w:t>
                             </w:r>
                           </w:p>
                           <w:p>
@@ -592,6 +609,23 @@
                           <w:lang w:val="ru-RU" w:bidi="ar-IQ"/>
                         </w:rPr>
                         <w:t>Мазумдер Шоувик</w:t>
+                      </w:r>
+                    </w:p>
+                    <w:p>
+                      <w:pPr>
+                        <w:rPr>
+                          <w:b/>
+                          <w:bCs/>
+                          <w:lang w:val="ru-RU" w:bidi="ar-IQ"/>
+                        </w:rPr>
+                      </w:pPr>
+                      <w:r>
+                        <w:rPr>
+                          <w:b/>
+                          <w:bCs/>
+                          <w:lang w:val="ru-RU" w:bidi="ar-IQ"/>
+                        </w:rPr>
+                        <w:t>Миах Такбир</w:t>
                       </w:r>
                     </w:p>
                     <w:p>

</xml_diff>

<commit_message>
Fixed year in the first page
</commit_message>
<xml_diff>
--- a/lab1/Lab 1.docx
+++ b/lab1/Lab 1.docx
@@ -304,47 +304,7 @@
                                 <w:szCs w:val="24"/>
                                 <w:lang w:val="ru-RU" w:bidi="ar-IQ"/>
                               </w:rPr>
-                              <w:t>Выполнил</w:t>
-                            </w:r>
-                            <w:r>
-                              <w:rPr>
-                                <w:rFonts w:ascii="Sitka Text" w:hAnsi="Sitka Text" w:cs="Times New Roman"/>
-                                <w:b/>
-                                <w:bCs/>
-                                <w:szCs w:val="24"/>
-                                <w:lang w:val="ru-RU" w:bidi="ar-IQ"/>
-                              </w:rPr>
-                              <w:t>и</w:t>
-                            </w:r>
-                            <w:r>
-                              <w:rPr>
-                                <w:rFonts w:ascii="Sitka Text" w:hAnsi="Sitka Text" w:cs="Times New Roman"/>
-                                <w:b/>
-                                <w:bCs/>
-                                <w:szCs w:val="24"/>
-                                <w:lang w:val="ru-RU" w:bidi="ar-IQ"/>
-                              </w:rPr>
-                              <w:t xml:space="preserve"> студент</w:t>
-                            </w:r>
-                            <w:r>
-                              <w:rPr>
-                                <w:rFonts w:ascii="Sitka Text" w:hAnsi="Sitka Text" w:cs="Times New Roman"/>
-                                <w:b/>
-                                <w:bCs/>
-                                <w:szCs w:val="24"/>
-                                <w:lang w:val="ru-RU" w:bidi="ar-IQ"/>
-                              </w:rPr>
-                              <w:t>ы</w:t>
-                            </w:r>
-                            <w:r>
-                              <w:rPr>
-                                <w:rFonts w:ascii="Sitka Text" w:hAnsi="Sitka Text" w:cs="Times New Roman"/>
-                                <w:b/>
-                                <w:bCs/>
-                                <w:szCs w:val="24"/>
-                                <w:lang w:val="ru-RU" w:bidi="ar-IQ"/>
-                              </w:rPr>
-                              <w:t xml:space="preserve"> группы М3</w:t>
+                              <w:t>Выполнили студенты группы М3</w:t>
                             </w:r>
                             <w:r>
                               <w:rPr>
@@ -370,6 +330,7 @@
                           <w:p>
                             <w:pPr>
                               <w:rPr>
+                                <w:rFonts w:ascii="Sitka Text" w:hAnsi="Sitka Text"/>
                                 <w:b/>
                                 <w:bCs/>
                                 <w:lang w:val="ru-RU" w:bidi="ar-IQ"/>
@@ -377,6 +338,7 @@
                             </w:pPr>
                             <w:r>
                               <w:rPr>
+                                <w:rFonts w:ascii="Sitka Text" w:hAnsi="Sitka Text"/>
                                 <w:b/>
                                 <w:bCs/>
                                 <w:lang w:val="ru-RU" w:bidi="ar-IQ"/>
@@ -387,6 +349,7 @@
                           <w:p>
                             <w:pPr>
                               <w:rPr>
+                                <w:rFonts w:ascii="Sitka Text" w:hAnsi="Sitka Text"/>
                                 <w:b/>
                                 <w:bCs/>
                                 <w:lang w:val="ru-RU" w:bidi="ar-IQ"/>
@@ -394,6 +357,7 @@
                             </w:pPr>
                             <w:r>
                               <w:rPr>
+                                <w:rFonts w:ascii="Sitka Text" w:hAnsi="Sitka Text"/>
                                 <w:b/>
                                 <w:bCs/>
                                 <w:lang w:val="ru-RU" w:bidi="ar-IQ"/>
@@ -404,6 +368,7 @@
                           <w:p>
                             <w:pPr>
                               <w:rPr>
+                                <w:rFonts w:ascii="Sitka Text" w:hAnsi="Sitka Text"/>
                                 <w:b/>
                                 <w:bCs/>
                                 <w:lang w:val="ru-RU" w:bidi="ar-IQ"/>
@@ -411,6 +376,7 @@
                             </w:pPr>
                             <w:r>
                               <w:rPr>
+                                <w:rFonts w:ascii="Sitka Text" w:hAnsi="Sitka Text"/>
                                 <w:b/>
                                 <w:bCs/>
                                 <w:lang w:val="ru-RU" w:bidi="ar-IQ"/>
@@ -514,47 +480,7 @@
                           <w:szCs w:val="24"/>
                           <w:lang w:val="ru-RU" w:bidi="ar-IQ"/>
                         </w:rPr>
-                        <w:t>Выполнил</w:t>
-                      </w:r>
-                      <w:r>
-                        <w:rPr>
-                          <w:rFonts w:ascii="Sitka Text" w:hAnsi="Sitka Text" w:cs="Times New Roman"/>
-                          <w:b/>
-                          <w:bCs/>
-                          <w:szCs w:val="24"/>
-                          <w:lang w:val="ru-RU" w:bidi="ar-IQ"/>
-                        </w:rPr>
-                        <w:t>и</w:t>
-                      </w:r>
-                      <w:r>
-                        <w:rPr>
-                          <w:rFonts w:ascii="Sitka Text" w:hAnsi="Sitka Text" w:cs="Times New Roman"/>
-                          <w:b/>
-                          <w:bCs/>
-                          <w:szCs w:val="24"/>
-                          <w:lang w:val="ru-RU" w:bidi="ar-IQ"/>
-                        </w:rPr>
-                        <w:t xml:space="preserve"> студент</w:t>
-                      </w:r>
-                      <w:r>
-                        <w:rPr>
-                          <w:rFonts w:ascii="Sitka Text" w:hAnsi="Sitka Text" w:cs="Times New Roman"/>
-                          <w:b/>
-                          <w:bCs/>
-                          <w:szCs w:val="24"/>
-                          <w:lang w:val="ru-RU" w:bidi="ar-IQ"/>
-                        </w:rPr>
-                        <w:t>ы</w:t>
-                      </w:r>
-                      <w:r>
-                        <w:rPr>
-                          <w:rFonts w:ascii="Sitka Text" w:hAnsi="Sitka Text" w:cs="Times New Roman"/>
-                          <w:b/>
-                          <w:bCs/>
-                          <w:szCs w:val="24"/>
-                          <w:lang w:val="ru-RU" w:bidi="ar-IQ"/>
-                        </w:rPr>
-                        <w:t xml:space="preserve"> группы М3</w:t>
+                        <w:t>Выполнили студенты группы М3</w:t>
                       </w:r>
                       <w:r>
                         <w:rPr>
@@ -580,6 +506,7 @@
                     <w:p>
                       <w:pPr>
                         <w:rPr>
+                          <w:rFonts w:ascii="Sitka Text" w:hAnsi="Sitka Text"/>
                           <w:b/>
                           <w:bCs/>
                           <w:lang w:val="ru-RU" w:bidi="ar-IQ"/>
@@ -587,6 +514,7 @@
                       </w:pPr>
                       <w:r>
                         <w:rPr>
+                          <w:rFonts w:ascii="Sitka Text" w:hAnsi="Sitka Text"/>
                           <w:b/>
                           <w:bCs/>
                           <w:lang w:val="ru-RU" w:bidi="ar-IQ"/>
@@ -597,6 +525,7 @@
                     <w:p>
                       <w:pPr>
                         <w:rPr>
+                          <w:rFonts w:ascii="Sitka Text" w:hAnsi="Sitka Text"/>
                           <w:b/>
                           <w:bCs/>
                           <w:lang w:val="ru-RU" w:bidi="ar-IQ"/>
@@ -604,6 +533,7 @@
                       </w:pPr>
                       <w:r>
                         <w:rPr>
+                          <w:rFonts w:ascii="Sitka Text" w:hAnsi="Sitka Text"/>
                           <w:b/>
                           <w:bCs/>
                           <w:lang w:val="ru-RU" w:bidi="ar-IQ"/>
@@ -614,6 +544,7 @@
                     <w:p>
                       <w:pPr>
                         <w:rPr>
+                          <w:rFonts w:ascii="Sitka Text" w:hAnsi="Sitka Text"/>
                           <w:b/>
                           <w:bCs/>
                           <w:lang w:val="ru-RU" w:bidi="ar-IQ"/>
@@ -621,6 +552,7 @@
                       </w:pPr>
                       <w:r>
                         <w:rPr>
+                          <w:rFonts w:ascii="Sitka Text" w:hAnsi="Sitka Text"/>
                           <w:b/>
                           <w:bCs/>
                           <w:lang w:val="ru-RU" w:bidi="ar-IQ"/>
@@ -924,7 +856,7 @@
         <w:rPr>
           <w:rFonts w:ascii="Sitka Text" w:hAnsi="Sitka Text" w:cs="Times New Roman"/>
           <w:szCs w:val="24"/>
-          <w:lang w:val="ru-RU" w:bidi="ar-IQ"/>
+          <w:lang w:bidi="ar-IQ"/>
         </w:rPr>
       </w:pPr>
       <w:r>
@@ -941,7 +873,15 @@
           <w:szCs w:val="24"/>
           <w:lang w:val="ru-RU" w:bidi="ar-IQ"/>
         </w:rPr>
-        <w:t>21</w:t>
+        <w:t>2</w:t>
+      </w:r>
+      <w:r>
+        <w:rPr>
+          <w:rFonts w:ascii="Sitka Text" w:hAnsi="Sitka Text" w:cs="Times New Roman"/>
+          <w:szCs w:val="24"/>
+          <w:lang w:bidi="ar-IQ"/>
+        </w:rPr>
+        <w:t>2</w:t>
       </w:r>
     </w:p>
     <w:sdt>

</xml_diff>